<commit_message>
Added notes on path to installation guide
</commit_message>
<xml_diff>
--- a/Modulewijzer/GrandeOmega guide - desktop version.docx
+++ b/Modulewijzer/GrandeOmega guide - desktop version.docx
@@ -1,22 +1,20 @@
 
 <file path=word/document.xml><?xml version="1.0" encoding="utf-8"?>
-<w:document xmlns:wpc="http://schemas.microsoft.com/office/word/2010/wordprocessingCanvas" xmlns:cx="http://schemas.microsoft.com/office/drawing/2014/chartex" xmlns:cx1="http://schemas.microsoft.com/office/drawing/2015/9/8/chartex" xmlns:cx2="http://schemas.microsoft.com/office/drawing/2015/10/21/chartex" xmlns:cx3="http://schemas.microsoft.com/office/drawing/2016/5/9/chartex" xmlns:cx4="http://schemas.microsoft.com/office/drawing/2016/5/10/chartex" xmlns:cx5="http://schemas.microsoft.com/office/drawing/2016/5/11/chartex" xmlns:cx6="http://schemas.microsoft.com/office/drawing/2016/5/12/chartex" xmlns:cx7="http://schemas.microsoft.com/office/drawing/2016/5/13/chartex" xmlns:cx8="http://schemas.microsoft.com/office/drawing/2016/5/14/chartex" xmlns:mc="http://schemas.openxmlformats.org/markup-compatibility/2006" xmlns:aink="http://schemas.microsoft.com/office/drawing/2016/ink" xmlns:am3d="http://schemas.microsoft.com/office/drawing/2017/model3d" xmlns:o="urn:schemas-microsoft-com:office:office" xmlns:r="http://schemas.openxmlformats.org/officeDocument/2006/relationships" xmlns:m="http://schemas.openxmlformats.org/officeDocument/2006/math" xmlns:v="urn:schemas-microsoft-com:vml" xmlns:wp14="http://schemas.microsoft.com/office/word/2010/wordprocessingDrawing" xmlns:wp="http://schemas.openxmlformats.org/drawingml/2006/wordprocessingDrawing" xmlns:w10="urn:schemas-microsoft-com:office:word" xmlns:w="http://schemas.openxmlformats.org/wordprocessingml/2006/main" xmlns:w14="http://schemas.microsoft.com/office/word/2010/wordml" xmlns:w15="http://schemas.microsoft.com/office/word/2012/wordml" xmlns:w16cid="http://schemas.microsoft.com/office/word/2016/wordml/cid" xmlns:w16se="http://schemas.microsoft.com/office/word/2015/wordml/symex" xmlns:wpg="http://schemas.microsoft.com/office/word/2010/wordprocessingGroup" xmlns:wpi="http://schemas.microsoft.com/office/word/2010/wordprocessingInk" xmlns:wne="http://schemas.microsoft.com/office/word/2006/wordml" xmlns:wps="http://schemas.microsoft.com/office/word/2010/wordprocessingShape" mc:Ignorable="w14 w15 w16se w16cid wp14">
+<w:document xmlns:wpc="http://schemas.microsoft.com/office/word/2010/wordprocessingCanvas" xmlns:cx="http://schemas.microsoft.com/office/drawing/2014/chartex" xmlns:cx1="http://schemas.microsoft.com/office/drawing/2015/9/8/chartex" xmlns:mc="http://schemas.openxmlformats.org/markup-compatibility/2006" xmlns:o="urn:schemas-microsoft-com:office:office" xmlns:r="http://schemas.openxmlformats.org/officeDocument/2006/relationships" xmlns:m="http://schemas.openxmlformats.org/officeDocument/2006/math" xmlns:v="urn:schemas-microsoft-com:vml" xmlns:wp14="http://schemas.microsoft.com/office/word/2010/wordprocessingDrawing" xmlns:wp="http://schemas.openxmlformats.org/drawingml/2006/wordprocessingDrawing" xmlns:w10="urn:schemas-microsoft-com:office:word" xmlns:w="http://schemas.openxmlformats.org/wordprocessingml/2006/main" xmlns:w14="http://schemas.microsoft.com/office/word/2010/wordml" xmlns:w15="http://schemas.microsoft.com/office/word/2012/wordml" xmlns:w16se="http://schemas.microsoft.com/office/word/2015/wordml/symex" xmlns:wpg="http://schemas.microsoft.com/office/word/2010/wordprocessingGroup" xmlns:wpi="http://schemas.microsoft.com/office/word/2010/wordprocessingInk" xmlns:wne="http://schemas.microsoft.com/office/word/2006/wordml" xmlns:wps="http://schemas.microsoft.com/office/word/2010/wordprocessingShape" mc:Ignorable="w14 w15 w16se wp14">
   <w:body>
     <w:p>
       <w:pPr>
-        <w:pStyle w:val="Titel"/>
+        <w:pStyle w:val="Title"/>
         <w:jc w:val="center"/>
       </w:pPr>
       <w:r>
-        <w:t xml:space="preserve">Guide to </w:t>
-      </w:r>
-      <w:proofErr w:type="spellStart"/>
-      <w:r>
-        <w:t>GrandeOmega</w:t>
-      </w:r>
-      <w:proofErr w:type="spellEnd"/>
-      <w:r>
-        <w:t xml:space="preserve"> (GO)</w:t>
+        <w:t>Guide to Grande</w:t>
+      </w:r>
+      <w:r>
+        <w:t xml:space="preserve"> </w:t>
+      </w:r>
+      <w:r>
+        <w:t>Omega (GO)</w:t>
       </w:r>
       <w:r>
         <w:t xml:space="preserve"> for INFDEV3</w:t>
@@ -29,7 +27,7 @@
     </w:p>
     <w:p>
       <w:pPr>
-        <w:pStyle w:val="Kop1"/>
+        <w:pStyle w:val="Heading1"/>
       </w:pPr>
       <w:r>
         <w:t>Installation</w:t>
@@ -37,7 +35,7 @@
     </w:p>
     <w:p>
       <w:pPr>
-        <w:pStyle w:val="Lijstalinea"/>
+        <w:pStyle w:val="ListParagraph"/>
         <w:numPr>
           <w:ilvl w:val="0"/>
           <w:numId w:val="1"/>
@@ -69,7 +67,7 @@
     </w:p>
     <w:p>
       <w:pPr>
-        <w:pStyle w:val="Lijstalinea"/>
+        <w:pStyle w:val="ListParagraph"/>
         <w:numPr>
           <w:ilvl w:val="0"/>
           <w:numId w:val="1"/>
@@ -117,7 +115,7 @@
     </w:p>
     <w:p>
       <w:pPr>
-        <w:pStyle w:val="Lijstalinea"/>
+        <w:pStyle w:val="ListParagraph"/>
         <w:numPr>
           <w:ilvl w:val="1"/>
           <w:numId w:val="1"/>
@@ -137,7 +135,7 @@
     </w:p>
     <w:p>
       <w:pPr>
-        <w:pStyle w:val="Lijstalinea"/>
+        <w:pStyle w:val="ListParagraph"/>
         <w:numPr>
           <w:ilvl w:val="1"/>
           <w:numId w:val="1"/>
@@ -160,7 +158,7 @@
     </w:p>
     <w:p>
       <w:pPr>
-        <w:pStyle w:val="Lijstalinea"/>
+        <w:pStyle w:val="ListParagraph"/>
         <w:numPr>
           <w:ilvl w:val="2"/>
           <w:numId w:val="1"/>
@@ -199,9 +197,9 @@
     </w:p>
     <w:p>
       <w:pPr>
-        <w:pStyle w:val="Lijstalinea"/>
+        <w:pStyle w:val="ListParagraph"/>
         <w:numPr>
-          <w:ilvl w:val="2"/>
+          <w:ilvl w:val="3"/>
           <w:numId w:val="1"/>
         </w:numPr>
         <w:rPr>
@@ -217,9 +215,9 @@
     </w:p>
     <w:p>
       <w:pPr>
-        <w:pStyle w:val="Lijstalinea"/>
+        <w:pStyle w:val="ListParagraph"/>
         <w:numPr>
-          <w:ilvl w:val="2"/>
+          <w:ilvl w:val="3"/>
           <w:numId w:val="1"/>
         </w:numPr>
         <w:rPr>
@@ -283,16 +281,30 @@
         </w:rPr>
         <w:t xml:space="preserve"> </w:t>
       </w:r>
-      <w:r>
+      <w:bookmarkStart w:id="0" w:name="_GoBack"/>
+      <w:bookmarkEnd w:id="0"/>
+    </w:p>
+    <w:p>
+      <w:pPr>
+        <w:pStyle w:val="ListParagraph"/>
+        <w:numPr>
+          <w:ilvl w:val="4"/>
+          <w:numId w:val="1"/>
+        </w:numPr>
         <w:rPr>
           <w:sz w:val="20"/>
         </w:rPr>
-        <w:t xml:space="preserve"> </w:t>
-      </w:r>
-    </w:p>
-    <w:p>
-      <w:pPr>
-        <w:pStyle w:val="Lijstalinea"/>
+      </w:pPr>
+      <w:r>
+        <w:rPr>
+          <w:sz w:val="20"/>
+        </w:rPr>
+        <w:t>Ensure that Mono is the last thing added in your path</w:t>
+      </w:r>
+    </w:p>
+    <w:p>
+      <w:pPr>
+        <w:pStyle w:val="ListParagraph"/>
         <w:numPr>
           <w:ilvl w:val="0"/>
           <w:numId w:val="1"/>
@@ -313,7 +325,7 @@
     </w:p>
     <w:p>
       <w:pPr>
-        <w:pStyle w:val="Lijstalinea"/>
+        <w:pStyle w:val="ListParagraph"/>
         <w:numPr>
           <w:ilvl w:val="1"/>
           <w:numId w:val="1"/>
@@ -327,15 +339,13 @@
           <w:t>http://grandeomega.com/go_student_win.zip</w:t>
         </w:r>
       </w:hyperlink>
-      <w:commentRangeStart w:id="0"/>
-      <w:commentRangeEnd w:id="0"/>
       <w:r>
         <w:t xml:space="preserve"> (windows)</w:t>
       </w:r>
     </w:p>
     <w:p>
       <w:pPr>
-        <w:pStyle w:val="Lijstalinea"/>
+        <w:pStyle w:val="ListParagraph"/>
         <w:numPr>
           <w:ilvl w:val="1"/>
           <w:numId w:val="1"/>
@@ -349,20 +359,13 @@
           <w:t>http://grandeomega.com/go_student_mac.zip</w:t>
         </w:r>
       </w:hyperlink>
-      <w:bookmarkStart w:id="1" w:name="_GoBack"/>
-      <w:bookmarkEnd w:id="1"/>
-      <w:commentRangeStart w:id="2"/>
-      <w:commentRangeEnd w:id="2"/>
-      <w:r>
-        <w:t xml:space="preserve"> (mac) </w:t>
-      </w:r>
-      <w:r>
-        <w:t xml:space="preserve"> </w:t>
-      </w:r>
-    </w:p>
-    <w:p>
-      <w:pPr>
-        <w:pStyle w:val="Lijstalinea"/>
+      <w:r>
+        <w:t xml:space="preserve"> (mac)</w:t>
+      </w:r>
+    </w:p>
+    <w:p>
+      <w:pPr>
+        <w:pStyle w:val="ListParagraph"/>
         <w:numPr>
           <w:ilvl w:val="0"/>
           <w:numId w:val="1"/>
@@ -380,7 +383,37 @@
     </w:p>
     <w:p>
       <w:pPr>
-        <w:pStyle w:val="Lijstalinea"/>
+        <w:pStyle w:val="ListParagraph"/>
+        <w:numPr>
+          <w:ilvl w:val="1"/>
+          <w:numId w:val="1"/>
+        </w:numPr>
+      </w:pPr>
+      <w:r>
+        <w:t>Ensure that th</w:t>
+      </w:r>
+      <w:r>
+        <w:t>e location that you unzip it to has no spaces in the path name</w:t>
+      </w:r>
+      <w:r>
+        <w:t xml:space="preserve"> so </w:t>
+      </w:r>
+      <w:r>
+        <w:t>C:\Users\User1\Desktop\Grande_Omega\go_student_win_tmp2</w:t>
+      </w:r>
+      <w:r>
+        <w:t xml:space="preserve"> is OK, but </w:t>
+      </w:r>
+      <w:r>
+        <w:t>C:\Users\User1\Desktop\Grande Omega\go_student_win_tmp2</w:t>
+      </w:r>
+      <w:r>
+        <w:t xml:space="preserve"> is not OK as there is a space</w:t>
+      </w:r>
+    </w:p>
+    <w:p>
+      <w:pPr>
+        <w:pStyle w:val="ListParagraph"/>
         <w:numPr>
           <w:ilvl w:val="0"/>
           <w:numId w:val="1"/>
@@ -454,7 +487,7 @@
     </w:p>
     <w:p>
       <w:pPr>
-        <w:pStyle w:val="Lijstalinea"/>
+        <w:pStyle w:val="ListParagraph"/>
         <w:numPr>
           <w:ilvl w:val="0"/>
           <w:numId w:val="1"/>
@@ -525,15 +558,29 @@
     </w:p>
     <w:p>
       <w:pPr>
-        <w:pStyle w:val="Kop1"/>
-      </w:pPr>
-      <w:r>
-        <w:t>Use</w:t>
-      </w:r>
-    </w:p>
-    <w:p>
-      <w:pPr>
-        <w:pStyle w:val="Lijstalinea"/>
+        <w:rPr>
+          <w:rFonts w:asciiTheme="majorHAnsi" w:eastAsiaTheme="majorEastAsia" w:hAnsiTheme="majorHAnsi" w:cstheme="majorBidi"/>
+          <w:color w:val="2F5496" w:themeColor="accent1" w:themeShade="BF"/>
+          <w:sz w:val="32"/>
+          <w:szCs w:val="32"/>
+        </w:rPr>
+      </w:pPr>
+      <w:r>
+        <w:br w:type="page"/>
+      </w:r>
+    </w:p>
+    <w:p>
+      <w:pPr>
+        <w:pStyle w:val="Heading1"/>
+      </w:pPr>
+      <w:r>
+        <w:lastRenderedPageBreak/>
+        <w:t>Usage</w:t>
+      </w:r>
+    </w:p>
+    <w:p>
+      <w:pPr>
+        <w:pStyle w:val="ListParagraph"/>
         <w:numPr>
           <w:ilvl w:val="0"/>
           <w:numId w:val="3"/>
@@ -620,7 +667,7 @@
     </w:p>
     <w:p>
       <w:pPr>
-        <w:pStyle w:val="Lijstalinea"/>
+        <w:pStyle w:val="ListParagraph"/>
         <w:numPr>
           <w:ilvl w:val="0"/>
           <w:numId w:val="3"/>
@@ -677,7 +724,7 @@
     </w:p>
     <w:p>
       <w:pPr>
-        <w:pStyle w:val="Lijstalinea"/>
+        <w:pStyle w:val="ListParagraph"/>
         <w:numPr>
           <w:ilvl w:val="0"/>
           <w:numId w:val="3"/>
@@ -748,7 +795,7 @@
     </w:p>
     <w:p>
       <w:pPr>
-        <w:pStyle w:val="Lijstalinea"/>
+        <w:pStyle w:val="ListParagraph"/>
         <w:numPr>
           <w:ilvl w:val="0"/>
           <w:numId w:val="3"/>
@@ -812,7 +859,7 @@
     </w:p>
     <w:p>
       <w:pPr>
-        <w:pStyle w:val="Lijstalinea"/>
+        <w:pStyle w:val="ListParagraph"/>
         <w:numPr>
           <w:ilvl w:val="0"/>
           <w:numId w:val="3"/>
@@ -827,7 +874,7 @@
     </w:p>
     <w:p>
       <w:pPr>
-        <w:pStyle w:val="Lijstalinea"/>
+        <w:pStyle w:val="ListParagraph"/>
         <w:numPr>
           <w:ilvl w:val="1"/>
           <w:numId w:val="3"/>
@@ -845,7 +892,7 @@
     </w:p>
     <w:p>
       <w:pPr>
-        <w:pStyle w:val="Lijstalinea"/>
+        <w:pStyle w:val="ListParagraph"/>
         <w:numPr>
           <w:ilvl w:val="1"/>
           <w:numId w:val="3"/>
@@ -857,7 +904,7 @@
     </w:p>
     <w:p>
       <w:pPr>
-        <w:pStyle w:val="Lijstalinea"/>
+        <w:pStyle w:val="ListParagraph"/>
         <w:numPr>
           <w:ilvl w:val="2"/>
           <w:numId w:val="3"/>
@@ -872,7 +919,7 @@
     </w:p>
     <w:p>
       <w:pPr>
-        <w:pStyle w:val="Lijstalinea"/>
+        <w:pStyle w:val="ListParagraph"/>
         <w:numPr>
           <w:ilvl w:val="2"/>
           <w:numId w:val="3"/>
@@ -884,7 +931,7 @@
     </w:p>
     <w:p>
       <w:pPr>
-        <w:pStyle w:val="Lijstalinea"/>
+        <w:pStyle w:val="ListParagraph"/>
         <w:numPr>
           <w:ilvl w:val="2"/>
           <w:numId w:val="3"/>
@@ -896,7 +943,7 @@
     </w:p>
     <w:p>
       <w:pPr>
-        <w:pStyle w:val="Lijstalinea"/>
+        <w:pStyle w:val="ListParagraph"/>
         <w:numPr>
           <w:ilvl w:val="0"/>
           <w:numId w:val="3"/>
@@ -908,7 +955,7 @@
     </w:p>
     <w:p>
       <w:pPr>
-        <w:pStyle w:val="Lijstalinea"/>
+        <w:pStyle w:val="ListParagraph"/>
         <w:numPr>
           <w:ilvl w:val="0"/>
           <w:numId w:val="3"/>
@@ -956,12 +1003,12 @@
     </w:p>
     <w:p>
       <w:pPr>
-        <w:pStyle w:val="Lijstalinea"/>
-      </w:pPr>
-    </w:p>
-    <w:p>
-      <w:pPr>
-        <w:pStyle w:val="Lijstalinea"/>
+        <w:pStyle w:val="ListParagraph"/>
+      </w:pPr>
+    </w:p>
+    <w:p>
+      <w:pPr>
+        <w:pStyle w:val="ListParagraph"/>
         <w:jc w:val="center"/>
       </w:pPr>
       <w:r>
@@ -1014,12 +1061,12 @@
     </w:p>
     <w:p>
       <w:pPr>
-        <w:pStyle w:val="Lijstalinea"/>
-      </w:pPr>
-    </w:p>
-    <w:p>
-      <w:pPr>
-        <w:pStyle w:val="Lijstalinea"/>
+        <w:pStyle w:val="ListParagraph"/>
+      </w:pPr>
+    </w:p>
+    <w:p>
+      <w:pPr>
+        <w:pStyle w:val="ListParagraph"/>
       </w:pPr>
       <w:r>
         <w:t>The state on the right</w:t>
@@ -1053,12 +1100,12 @@
     </w:p>
     <w:p>
       <w:pPr>
-        <w:pStyle w:val="Lijstalinea"/>
-      </w:pPr>
-    </w:p>
-    <w:p>
-      <w:pPr>
-        <w:pStyle w:val="Lijstalinea"/>
+        <w:pStyle w:val="ListParagraph"/>
+      </w:pPr>
+    </w:p>
+    <w:p>
+      <w:pPr>
+        <w:pStyle w:val="ListParagraph"/>
       </w:pPr>
       <w:r>
         <w:t xml:space="preserve">A </w:t>
@@ -1087,12 +1134,12 @@
     </w:p>
     <w:p>
       <w:pPr>
-        <w:pStyle w:val="Lijstalinea"/>
-      </w:pPr>
-    </w:p>
-    <w:p>
-      <w:pPr>
-        <w:pStyle w:val="Lijstalinea"/>
+        <w:pStyle w:val="ListParagraph"/>
+      </w:pPr>
+    </w:p>
+    <w:p>
+      <w:pPr>
+        <w:pStyle w:val="ListParagraph"/>
         <w:jc w:val="center"/>
       </w:pPr>
       <w:r>
@@ -1101,9 +1148,9 @@
         </w:rPr>
         <w:lastRenderedPageBreak/>
         <w:drawing>
-          <wp:inline distT="0" distB="0" distL="0" distR="0" wp14:anchorId="60013791" wp14:editId="29BDB043">
-            <wp:extent cx="5632450" cy="1280160"/>
-            <wp:effectExtent l="0" t="0" r="6350" b="0"/>
+          <wp:inline distT="0" distB="0" distL="0" distR="0" wp14:anchorId="60013791" wp14:editId="78CB7F33">
+            <wp:extent cx="5632449" cy="1213165"/>
+            <wp:effectExtent l="0" t="0" r="6985" b="6350"/>
             <wp:docPr id="8" name="Afbeelding 8"/>
             <wp:cNvGraphicFramePr>
               <a:graphicFrameLocks xmlns:a="http://schemas.openxmlformats.org/drawingml/2006/main" noChangeAspect="1"/>
@@ -1117,13 +1164,13 @@
                   </pic:nvPicPr>
                   <pic:blipFill rotWithShape="1">
                     <a:blip r:embed="rId19"/>
-                    <a:srcRect t="8504" r="2210" b="38336"/>
+                    <a:srcRect t="8504" r="2210" b="41118"/>
                     <a:stretch/>
                   </pic:blipFill>
                   <pic:spPr bwMode="auto">
                     <a:xfrm>
                       <a:off x="0" y="0"/>
-                      <a:ext cx="5633417" cy="1280380"/>
+                      <a:ext cx="5633417" cy="1213373"/>
                     </a:xfrm>
                     <a:prstGeom prst="rect">
                       <a:avLst/>
@@ -1146,12 +1193,12 @@
     </w:p>
     <w:p>
       <w:pPr>
-        <w:pStyle w:val="Lijstalinea"/>
-      </w:pPr>
-    </w:p>
-    <w:p>
-      <w:pPr>
-        <w:pStyle w:val="Lijstalinea"/>
+        <w:pStyle w:val="ListParagraph"/>
+      </w:pPr>
+    </w:p>
+    <w:p>
+      <w:pPr>
+        <w:pStyle w:val="ListParagraph"/>
       </w:pPr>
       <w:r>
         <w:t>To see if your code solves the BA, click on “Validate” and you will get feedback</w:t>
@@ -1162,7 +1209,7 @@
     </w:p>
     <w:p>
       <w:pPr>
-        <w:pStyle w:val="Lijstalinea"/>
+        <w:pStyle w:val="ListParagraph"/>
       </w:pPr>
       <w:r>
         <w:t>When an assignment is correctly solved (both FA and BA) a “Success!” green message will appear on screen</w:t>
@@ -1173,32 +1220,32 @@
     </w:p>
     <w:p>
       <w:pPr>
-        <w:pStyle w:val="Lijstalinea"/>
+        <w:pStyle w:val="ListParagraph"/>
         <w:jc w:val="center"/>
       </w:pPr>
     </w:p>
     <w:p>
       <w:pPr>
-        <w:pStyle w:val="Lijstalinea"/>
-      </w:pPr>
-    </w:p>
-    <w:p>
-      <w:pPr>
-        <w:pStyle w:val="Lijstalinea"/>
-      </w:pPr>
-    </w:p>
-    <w:p>
-      <w:pPr>
-        <w:pStyle w:val="Lijstalinea"/>
+        <w:pStyle w:val="ListParagraph"/>
+      </w:pPr>
+    </w:p>
+    <w:p>
+      <w:pPr>
+        <w:pStyle w:val="ListParagraph"/>
+      </w:pPr>
+    </w:p>
+    <w:p>
+      <w:pPr>
+        <w:pStyle w:val="ListParagraph"/>
       </w:pPr>
       <w:r>
         <w:rPr>
           <w:noProof/>
         </w:rPr>
         <w:drawing>
-          <wp:inline distT="0" distB="0" distL="0" distR="0" wp14:anchorId="6D1FB41B" wp14:editId="744D71BB">
-            <wp:extent cx="5892800" cy="2603500"/>
-            <wp:effectExtent l="19050" t="19050" r="12700" b="25400"/>
+          <wp:inline distT="0" distB="0" distL="0" distR="0" wp14:anchorId="6D1FB41B" wp14:editId="30735825">
+            <wp:extent cx="5892800" cy="2421802"/>
+            <wp:effectExtent l="19050" t="19050" r="12700" b="17145"/>
             <wp:docPr id="18" name="Picture 18"/>
             <wp:cNvGraphicFramePr>
               <a:graphicFrameLocks xmlns:a="http://schemas.openxmlformats.org/drawingml/2006/main" noChangeAspect="1"/>
@@ -1212,7 +1259,7 @@
                       <a:picLocks noChangeAspect="1" noChangeArrowheads="1"/>
                     </pic:cNvPicPr>
                   </pic:nvPicPr>
-                  <pic:blipFill>
+                  <pic:blipFill rotWithShape="1">
                     <a:blip r:embed="rId20">
                       <a:extLst>
                         <a:ext uri="{28A0092B-C50C-407E-A947-70E740481C1C}">
@@ -1220,28 +1267,35 @@
                         </a:ext>
                       </a:extLst>
                     </a:blip>
-                    <a:srcRect/>
-                    <a:stretch>
-                      <a:fillRect/>
-                    </a:stretch>
+                    <a:srcRect b="6979"/>
+                    <a:stretch/>
                   </pic:blipFill>
                   <pic:spPr bwMode="auto">
                     <a:xfrm>
                       <a:off x="0" y="0"/>
-                      <a:ext cx="5892800" cy="2603500"/>
+                      <a:ext cx="5892800" cy="2421802"/>
                     </a:xfrm>
                     <a:prstGeom prst="rect">
                       <a:avLst/>
                     </a:prstGeom>
                     <a:noFill/>
-                    <a:ln>
+                    <a:ln w="9525" cap="flat" cmpd="sng" algn="ctr">
                       <a:solidFill>
-                        <a:schemeClr val="accent1"/>
+                        <a:srgbClr val="4472C4"/>
                       </a:solidFill>
+                      <a:prstDash val="solid"/>
+                      <a:round/>
+                      <a:headEnd type="none" w="med" len="med"/>
+                      <a:tailEnd type="none" w="med" len="med"/>
                     </a:ln>
                     <a:effectLst>
                       <a:softEdge rad="63500"/>
                     </a:effectLst>
+                    <a:extLst>
+                      <a:ext uri="{53640926-AAD7-44D8-BBD7-CCE9431645EC}">
+                        <a14:shadowObscured xmlns:a14="http://schemas.microsoft.com/office/drawing/2010/main"/>
+                      </a:ext>
+                    </a:extLst>
                   </pic:spPr>
                 </pic:pic>
               </a:graphicData>
@@ -1252,12 +1306,12 @@
     </w:p>
     <w:p>
       <w:pPr>
-        <w:pStyle w:val="Lijstalinea"/>
-      </w:pPr>
-    </w:p>
-    <w:p>
-      <w:pPr>
-        <w:pStyle w:val="Lijstalinea"/>
+        <w:pStyle w:val="ListParagraph"/>
+      </w:pPr>
+    </w:p>
+    <w:p>
+      <w:pPr>
+        <w:pStyle w:val="ListParagraph"/>
       </w:pPr>
       <w:r>
         <w:t>Otherwise, a “Wrong!” red message appears</w:t>
@@ -1335,7 +1389,7 @@
               </wp:anchor>
             </w:drawing>
           </mc:Choice>
-          <mc:Fallback>
+          <mc:Fallback xmlns:w16cid="http://schemas.microsoft.com/office/word/2016/wordml/cid" xmlns:am3d="http://schemas.microsoft.com/office/drawing/2017/model3d" xmlns:aink="http://schemas.microsoft.com/office/drawing/2016/ink" xmlns:cx8="http://schemas.microsoft.com/office/drawing/2016/5/14/chartex" xmlns:cx7="http://schemas.microsoft.com/office/drawing/2016/5/13/chartex" xmlns:cx6="http://schemas.microsoft.com/office/drawing/2016/5/12/chartex" xmlns:cx5="http://schemas.microsoft.com/office/drawing/2016/5/11/chartex" xmlns:cx4="http://schemas.microsoft.com/office/drawing/2016/5/10/chartex" xmlns:cx3="http://schemas.microsoft.com/office/drawing/2016/5/9/chartex" xmlns:cx2="http://schemas.microsoft.com/office/drawing/2015/10/21/chartex">
             <w:pict>
               <v:oval w14:anchorId="4AB4AA58" id="Ovaal 14" o:spid="_x0000_s1026" style="position:absolute;margin-left:137.65pt;margin-top:63.25pt;width:3.75pt;height:6.65pt;z-index:251663360;visibility:visible;mso-wrap-style:square;mso-wrap-distance-left:9pt;mso-wrap-distance-top:0;mso-wrap-distance-right:9pt;mso-wrap-distance-bottom:0;mso-position-horizontal:absolute;mso-position-horizontal-relative:text;mso-position-vertical:absolute;mso-position-vertical-relative:text;v-text-anchor:middle" o:gfxdata="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" fillcolor="#4472c4 [3204]" strokecolor="#1f3763 [1604]" strokeweight="1pt">
                 <v:stroke joinstyle="miter"/>
@@ -1405,7 +1459,7 @@
               </wp:anchor>
             </w:drawing>
           </mc:Choice>
-          <mc:Fallback>
+          <mc:Fallback xmlns:w16cid="http://schemas.microsoft.com/office/word/2016/wordml/cid" xmlns:am3d="http://schemas.microsoft.com/office/drawing/2017/model3d" xmlns:aink="http://schemas.microsoft.com/office/drawing/2016/ink" xmlns:cx8="http://schemas.microsoft.com/office/drawing/2016/5/14/chartex" xmlns:cx7="http://schemas.microsoft.com/office/drawing/2016/5/13/chartex" xmlns:cx6="http://schemas.microsoft.com/office/drawing/2016/5/12/chartex" xmlns:cx5="http://schemas.microsoft.com/office/drawing/2016/5/11/chartex" xmlns:cx4="http://schemas.microsoft.com/office/drawing/2016/5/10/chartex" xmlns:cx3="http://schemas.microsoft.com/office/drawing/2016/5/9/chartex" xmlns:cx2="http://schemas.microsoft.com/office/drawing/2015/10/21/chartex">
             <w:pict>
               <v:oval w14:anchorId="178EBD6F" id="Ovaal 13" o:spid="_x0000_s1026" style="position:absolute;margin-left:143.5pt;margin-top:49.95pt;width:3.75pt;height:6.65pt;z-index:251661312;visibility:visible;mso-wrap-style:square;mso-wrap-distance-left:9pt;mso-wrap-distance-top:0;mso-wrap-distance-right:9pt;mso-wrap-distance-bottom:0;mso-position-horizontal:absolute;mso-position-horizontal-relative:text;mso-position-vertical:absolute;mso-position-vertical-relative:text;v-text-anchor:middle" o:gfxdata="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" fillcolor="#4472c4 [3204]" strokecolor="#1f3763 [1604]" strokeweight="1pt">
                 <v:stroke joinstyle="miter"/>
@@ -1475,7 +1529,7 @@
               </wp:anchor>
             </w:drawing>
           </mc:Choice>
-          <mc:Fallback>
+          <mc:Fallback xmlns:w16cid="http://schemas.microsoft.com/office/word/2016/wordml/cid" xmlns:am3d="http://schemas.microsoft.com/office/drawing/2017/model3d" xmlns:aink="http://schemas.microsoft.com/office/drawing/2016/ink" xmlns:cx8="http://schemas.microsoft.com/office/drawing/2016/5/14/chartex" xmlns:cx7="http://schemas.microsoft.com/office/drawing/2016/5/13/chartex" xmlns:cx6="http://schemas.microsoft.com/office/drawing/2016/5/12/chartex" xmlns:cx5="http://schemas.microsoft.com/office/drawing/2016/5/11/chartex" xmlns:cx4="http://schemas.microsoft.com/office/drawing/2016/5/10/chartex" xmlns:cx3="http://schemas.microsoft.com/office/drawing/2016/5/9/chartex" xmlns:cx2="http://schemas.microsoft.com/office/drawing/2015/10/21/chartex">
             <w:pict>
               <v:oval w14:anchorId="29D93526" id="Ovaal 12" o:spid="_x0000_s1026" style="position:absolute;margin-left:145.55pt;margin-top:35.35pt;width:3.75pt;height:6.65pt;z-index:251659264;visibility:visible;mso-wrap-style:square;mso-wrap-distance-left:9pt;mso-wrap-distance-top:0;mso-wrap-distance-right:9pt;mso-wrap-distance-bottom:0;mso-position-horizontal:absolute;mso-position-horizontal-relative:text;mso-position-vertical:absolute;mso-position-vertical-relative:text;v-text-anchor:middle" o:gfxdata="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" fillcolor="#4472c4 [3204]" strokecolor="#1f3763 [1604]" strokeweight="1pt">
                 <v:stroke joinstyle="miter"/>
@@ -1487,16 +1541,16 @@
     </w:p>
     <w:p>
       <w:pPr>
-        <w:pStyle w:val="Lijstalinea"/>
+        <w:pStyle w:val="ListParagraph"/>
       </w:pPr>
       <w:r>
         <w:rPr>
           <w:noProof/>
         </w:rPr>
         <w:drawing>
-          <wp:inline distT="0" distB="0" distL="0" distR="0" wp14:anchorId="43539719" wp14:editId="78D87DA9">
-            <wp:extent cx="5709563" cy="1936750"/>
-            <wp:effectExtent l="0" t="0" r="5715" b="6350"/>
+          <wp:inline distT="0" distB="0" distL="0" distR="0" wp14:anchorId="43539719" wp14:editId="5365C4F7">
+            <wp:extent cx="5709285" cy="1724685"/>
+            <wp:effectExtent l="0" t="0" r="5715" b="8890"/>
             <wp:docPr id="19" name="Picture 19"/>
             <wp:cNvGraphicFramePr>
               <a:graphicFrameLocks xmlns:a="http://schemas.openxmlformats.org/drawingml/2006/main" noChangeAspect="1"/>
@@ -1510,7 +1564,7 @@
                       <a:picLocks noChangeAspect="1" noChangeArrowheads="1"/>
                     </pic:cNvPicPr>
                   </pic:nvPicPr>
-                  <pic:blipFill>
+                  <pic:blipFill rotWithShape="1">
                     <a:blip r:embed="rId21">
                       <a:extLst>
                         <a:ext uri="{28A0092B-C50C-407E-A947-70E740481C1C}">
@@ -1518,15 +1572,13 @@
                         </a:ext>
                       </a:extLst>
                     </a:blip>
-                    <a:srcRect/>
-                    <a:stretch>
-                      <a:fillRect/>
-                    </a:stretch>
+                    <a:srcRect b="10945"/>
+                    <a:stretch/>
                   </pic:blipFill>
                   <pic:spPr bwMode="auto">
                     <a:xfrm>
                       <a:off x="0" y="0"/>
-                      <a:ext cx="5717936" cy="1939590"/>
+                      <a:ext cx="5717936" cy="1727298"/>
                     </a:xfrm>
                     <a:prstGeom prst="rect">
                       <a:avLst/>
@@ -1535,6 +1587,11 @@
                     <a:ln>
                       <a:noFill/>
                     </a:ln>
+                    <a:extLst>
+                      <a:ext uri="{53640926-AAD7-44D8-BBD7-CCE9431645EC}">
+                        <a14:shadowObscured xmlns:a14="http://schemas.microsoft.com/office/drawing/2010/main"/>
+                      </a:ext>
+                    </a:extLst>
                   </pic:spPr>
                 </pic:pic>
               </a:graphicData>
@@ -1545,12 +1602,12 @@
     </w:p>
     <w:p>
       <w:pPr>
-        <w:pStyle w:val="Lijstalinea"/>
-      </w:pPr>
-    </w:p>
-    <w:p>
-      <w:pPr>
-        <w:pStyle w:val="Lijstalinea"/>
+        <w:pStyle w:val="ListParagraph"/>
+      </w:pPr>
+    </w:p>
+    <w:p>
+      <w:pPr>
+        <w:pStyle w:val="ListParagraph"/>
       </w:pPr>
       <w:r>
         <w:t xml:space="preserve">The round icon close to the assignment name </w:t>
@@ -1585,11 +1642,10 @@
         <w:rPr>
           <w:noProof/>
         </w:rPr>
-        <w:lastRenderedPageBreak/>
         <w:drawing>
-          <wp:inline distT="0" distB="0" distL="0" distR="0" wp14:anchorId="2459A599" wp14:editId="1E3292F6">
-            <wp:extent cx="2087791" cy="1508125"/>
-            <wp:effectExtent l="0" t="0" r="8255" b="0"/>
+          <wp:inline distT="0" distB="0" distL="0" distR="0" wp14:anchorId="2459A599" wp14:editId="0A591A76">
+            <wp:extent cx="1539089" cy="1111767"/>
+            <wp:effectExtent l="0" t="0" r="4445" b="0"/>
             <wp:docPr id="11" name="Afbeelding 11"/>
             <wp:cNvGraphicFramePr>
               <a:graphicFrameLocks xmlns:a="http://schemas.openxmlformats.org/drawingml/2006/main" noChangeAspect="1"/>
@@ -1609,7 +1665,7 @@
                   <pic:spPr bwMode="auto">
                     <a:xfrm>
                       <a:off x="0" y="0"/>
-                      <a:ext cx="2140055" cy="1545878"/>
+                      <a:ext cx="1592885" cy="1150627"/>
                     </a:xfrm>
                     <a:prstGeom prst="rect">
                       <a:avLst/>
@@ -1641,7 +1697,7 @@
 </file>
 
 <file path=word/numbering.xml><?xml version="1.0" encoding="utf-8"?>
-<w:numbering xmlns:wpc="http://schemas.microsoft.com/office/word/2010/wordprocessingCanvas" xmlns:cx="http://schemas.microsoft.com/office/drawing/2014/chartex" xmlns:cx1="http://schemas.microsoft.com/office/drawing/2015/9/8/chartex" xmlns:cx2="http://schemas.microsoft.com/office/drawing/2015/10/21/chartex" xmlns:cx3="http://schemas.microsoft.com/office/drawing/2016/5/9/chartex" xmlns:cx4="http://schemas.microsoft.com/office/drawing/2016/5/10/chartex" xmlns:cx5="http://schemas.microsoft.com/office/drawing/2016/5/11/chartex" xmlns:cx6="http://schemas.microsoft.com/office/drawing/2016/5/12/chartex" xmlns:cx7="http://schemas.microsoft.com/office/drawing/2016/5/13/chartex" xmlns:cx8="http://schemas.microsoft.com/office/drawing/2016/5/14/chartex" xmlns:mc="http://schemas.openxmlformats.org/markup-compatibility/2006" xmlns:aink="http://schemas.microsoft.com/office/drawing/2016/ink" xmlns:am3d="http://schemas.microsoft.com/office/drawing/2017/model3d" xmlns:o="urn:schemas-microsoft-com:office:office" xmlns:r="http://schemas.openxmlformats.org/officeDocument/2006/relationships" xmlns:m="http://schemas.openxmlformats.org/officeDocument/2006/math" xmlns:v="urn:schemas-microsoft-com:vml" xmlns:wp14="http://schemas.microsoft.com/office/word/2010/wordprocessingDrawing" xmlns:wp="http://schemas.openxmlformats.org/drawingml/2006/wordprocessingDrawing" xmlns:w10="urn:schemas-microsoft-com:office:word" xmlns:w="http://schemas.openxmlformats.org/wordprocessingml/2006/main" xmlns:w14="http://schemas.microsoft.com/office/word/2010/wordml" xmlns:w15="http://schemas.microsoft.com/office/word/2012/wordml" xmlns:w16cid="http://schemas.microsoft.com/office/word/2016/wordml/cid" xmlns:w16se="http://schemas.microsoft.com/office/word/2015/wordml/symex" xmlns:wpg="http://schemas.microsoft.com/office/word/2010/wordprocessingGroup" xmlns:wpi="http://schemas.microsoft.com/office/word/2010/wordprocessingInk" xmlns:wne="http://schemas.microsoft.com/office/word/2006/wordml" xmlns:wps="http://schemas.microsoft.com/office/word/2010/wordprocessingShape" mc:Ignorable="w14 w15 w16se w16cid wp14">
+<w:numbering xmlns:wpc="http://schemas.microsoft.com/office/word/2010/wordprocessingCanvas" xmlns:cx="http://schemas.microsoft.com/office/drawing/2014/chartex" xmlns:cx1="http://schemas.microsoft.com/office/drawing/2015/9/8/chartex" xmlns:mc="http://schemas.openxmlformats.org/markup-compatibility/2006" xmlns:o="urn:schemas-microsoft-com:office:office" xmlns:r="http://schemas.openxmlformats.org/officeDocument/2006/relationships" xmlns:m="http://schemas.openxmlformats.org/officeDocument/2006/math" xmlns:v="urn:schemas-microsoft-com:vml" xmlns:wp14="http://schemas.microsoft.com/office/word/2010/wordprocessingDrawing" xmlns:wp="http://schemas.openxmlformats.org/drawingml/2006/wordprocessingDrawing" xmlns:w10="urn:schemas-microsoft-com:office:word" xmlns:w="http://schemas.openxmlformats.org/wordprocessingml/2006/main" xmlns:w14="http://schemas.microsoft.com/office/word/2010/wordml" xmlns:w15="http://schemas.microsoft.com/office/word/2012/wordml" xmlns:w16se="http://schemas.microsoft.com/office/word/2015/wordml/symex" xmlns:wpg="http://schemas.microsoft.com/office/word/2010/wordprocessingGroup" xmlns:wpi="http://schemas.microsoft.com/office/word/2010/wordprocessingInk" xmlns:wne="http://schemas.microsoft.com/office/word/2006/wordml" xmlns:wps="http://schemas.microsoft.com/office/word/2010/wordprocessingShape" mc:Ignorable="w14 w15 w16se wp14">
   <w:abstractNum w:abstractNumId="0" w15:restartNumberingAfterBreak="0">
     <w:nsid w:val="03FB5A35"/>
     <w:multiLevelType w:val="hybridMultilevel"/>
@@ -1758,7 +1814,7 @@
   <w:abstractNum w:abstractNumId="1" w15:restartNumberingAfterBreak="0">
     <w:nsid w:val="0E034A53"/>
     <w:multiLevelType w:val="hybridMultilevel"/>
-    <w:tmpl w:val="37449EC4"/>
+    <w:tmpl w:val="B5A87A96"/>
     <w:lvl w:ilvl="0" w:tplc="04130001">
       <w:start w:val="1"/>
       <w:numFmt w:val="bullet"/>
@@ -1795,7 +1851,7 @@
         <w:rFonts w:ascii="Wingdings" w:hAnsi="Wingdings" w:hint="default"/>
       </w:rPr>
     </w:lvl>
-    <w:lvl w:ilvl="3" w:tplc="04130001" w:tentative="1">
+    <w:lvl w:ilvl="3" w:tplc="3DA8B5F0">
       <w:start w:val="1"/>
       <w:numFmt w:val="bullet"/>
       <w:lvlText w:val=""/>
@@ -1805,9 +1861,11 @@
       </w:pPr>
       <w:rPr>
         <w:rFonts w:ascii="Symbol" w:hAnsi="Symbol" w:hint="default"/>
-      </w:rPr>
-    </w:lvl>
-    <w:lvl w:ilvl="4" w:tplc="04130003" w:tentative="1">
+        <w:sz w:val="20"/>
+        <w:szCs w:val="20"/>
+      </w:rPr>
+    </w:lvl>
+    <w:lvl w:ilvl="4" w:tplc="04130003">
       <w:start w:val="1"/>
       <w:numFmt w:val="bullet"/>
       <w:lvlText w:val="o"/>
@@ -2226,7 +2284,7 @@
 </file>
 
 <file path=word/styles.xml><?xml version="1.0" encoding="utf-8"?>
-<w:styles xmlns:mc="http://schemas.openxmlformats.org/markup-compatibility/2006" xmlns:r="http://schemas.openxmlformats.org/officeDocument/2006/relationships" xmlns:w="http://schemas.openxmlformats.org/wordprocessingml/2006/main" xmlns:w14="http://schemas.microsoft.com/office/word/2010/wordml" xmlns:w15="http://schemas.microsoft.com/office/word/2012/wordml" xmlns:w16cid="http://schemas.microsoft.com/office/word/2016/wordml/cid" xmlns:w16se="http://schemas.microsoft.com/office/word/2015/wordml/symex" mc:Ignorable="w14 w15 w16se w16cid">
+<w:styles xmlns:mc="http://schemas.openxmlformats.org/markup-compatibility/2006" xmlns:r="http://schemas.openxmlformats.org/officeDocument/2006/relationships" xmlns:w="http://schemas.openxmlformats.org/wordprocessingml/2006/main" xmlns:w14="http://schemas.microsoft.com/office/word/2010/wordml" xmlns:w15="http://schemas.microsoft.com/office/word/2012/wordml" xmlns:w16se="http://schemas.microsoft.com/office/word/2015/wordml/symex" mc:Ignorable="w14 w15 w16se">
   <w:docDefaults>
     <w:rPrDefault>
       <w:rPr>
@@ -2242,7 +2300,7 @@
       </w:pPr>
     </w:pPrDefault>
   </w:docDefaults>
-  <w:latentStyles w:defLockedState="0" w:defUIPriority="99" w:defSemiHidden="0" w:defUnhideWhenUsed="0" w:defQFormat="0" w:count="375">
+  <w:latentStyles w:defLockedState="0" w:defUIPriority="99" w:defSemiHidden="0" w:defUnhideWhenUsed="0" w:defQFormat="0" w:count="371">
     <w:lsdException w:name="Normal" w:uiPriority="0" w:qFormat="1"/>
     <w:lsdException w:name="heading 1" w:uiPriority="9" w:qFormat="1"/>
     <w:lsdException w:name="heading 2" w:semiHidden="1" w:uiPriority="9" w:unhideWhenUsed="1" w:qFormat="1"/>
@@ -2614,23 +2672,19 @@
     <w:lsdException w:name="List Table 5 Dark Accent 6" w:uiPriority="50"/>
     <w:lsdException w:name="List Table 6 Colorful Accent 6" w:uiPriority="51"/>
     <w:lsdException w:name="List Table 7 Colorful Accent 6" w:uiPriority="52"/>
-    <w:lsdException w:name="Mention" w:semiHidden="1" w:unhideWhenUsed="1"/>
-    <w:lsdException w:name="Smart Hyperlink" w:semiHidden="1" w:unhideWhenUsed="1"/>
-    <w:lsdException w:name="Hashtag" w:semiHidden="1" w:unhideWhenUsed="1"/>
-    <w:lsdException w:name="Unresolved Mention" w:semiHidden="1" w:unhideWhenUsed="1"/>
   </w:latentStyles>
-  <w:style w:type="paragraph" w:default="1" w:styleId="Standaard">
+  <w:style w:type="paragraph" w:default="1" w:styleId="Normal">
     <w:name w:val="Normal"/>
     <w:qFormat/>
     <w:rPr>
       <w:lang w:val="en-US"/>
     </w:rPr>
   </w:style>
-  <w:style w:type="paragraph" w:styleId="Kop1">
+  <w:style w:type="paragraph" w:styleId="Heading1">
     <w:name w:val="heading 1"/>
-    <w:basedOn w:val="Standaard"/>
-    <w:next w:val="Standaard"/>
-    <w:link w:val="Kop1Char"/>
+    <w:basedOn w:val="Normal"/>
+    <w:next w:val="Normal"/>
+    <w:link w:val="Heading1Char"/>
     <w:uiPriority w:val="9"/>
     <w:qFormat/>
     <w:rsid w:val="00BF0EFA"/>
@@ -2647,13 +2701,13 @@
       <w:szCs w:val="32"/>
     </w:rPr>
   </w:style>
-  <w:style w:type="character" w:default="1" w:styleId="Standaardalinea-lettertype">
+  <w:style w:type="character" w:default="1" w:styleId="DefaultParagraphFont">
     <w:name w:val="Default Paragraph Font"/>
     <w:uiPriority w:val="1"/>
     <w:semiHidden/>
     <w:unhideWhenUsed/>
   </w:style>
-  <w:style w:type="table" w:default="1" w:styleId="Standaardtabel">
+  <w:style w:type="table" w:default="1" w:styleId="TableNormal">
     <w:name w:val="Normal Table"/>
     <w:uiPriority w:val="99"/>
     <w:semiHidden/>
@@ -2668,17 +2722,17 @@
       </w:tblCellMar>
     </w:tblPr>
   </w:style>
-  <w:style w:type="numbering" w:default="1" w:styleId="Geenlijst">
+  <w:style w:type="numbering" w:default="1" w:styleId="NoList">
     <w:name w:val="No List"/>
     <w:uiPriority w:val="99"/>
     <w:semiHidden/>
     <w:unhideWhenUsed/>
   </w:style>
-  <w:style w:type="paragraph" w:styleId="Titel">
+  <w:style w:type="paragraph" w:styleId="Title">
     <w:name w:val="Title"/>
-    <w:basedOn w:val="Standaard"/>
-    <w:next w:val="Standaard"/>
-    <w:link w:val="TitelChar"/>
+    <w:basedOn w:val="Normal"/>
+    <w:next w:val="Normal"/>
+    <w:link w:val="TitleChar"/>
     <w:uiPriority w:val="10"/>
     <w:qFormat/>
     <w:rsid w:val="00BF0EFA"/>
@@ -2694,10 +2748,10 @@
       <w:szCs w:val="56"/>
     </w:rPr>
   </w:style>
-  <w:style w:type="character" w:customStyle="1" w:styleId="TitelChar">
-    <w:name w:val="Titel Char"/>
-    <w:basedOn w:val="Standaardalinea-lettertype"/>
-    <w:link w:val="Titel"/>
+  <w:style w:type="character" w:customStyle="1" w:styleId="TitleChar">
+    <w:name w:val="Title Char"/>
+    <w:basedOn w:val="DefaultParagraphFont"/>
+    <w:link w:val="Title"/>
     <w:uiPriority w:val="10"/>
     <w:rsid w:val="00BF0EFA"/>
     <w:rPr>
@@ -2709,10 +2763,10 @@
       <w:lang w:val="en-US"/>
     </w:rPr>
   </w:style>
-  <w:style w:type="character" w:customStyle="1" w:styleId="Kop1Char">
-    <w:name w:val="Kop 1 Char"/>
-    <w:basedOn w:val="Standaardalinea-lettertype"/>
-    <w:link w:val="Kop1"/>
+  <w:style w:type="character" w:customStyle="1" w:styleId="Heading1Char">
+    <w:name w:val="Heading 1 Char"/>
+    <w:basedOn w:val="DefaultParagraphFont"/>
+    <w:link w:val="Heading1"/>
     <w:uiPriority w:val="9"/>
     <w:rsid w:val="00BF0EFA"/>
     <w:rPr>
@@ -2723,9 +2777,9 @@
       <w:lang w:val="en-US"/>
     </w:rPr>
   </w:style>
-  <w:style w:type="paragraph" w:styleId="Lijstalinea">
+  <w:style w:type="paragraph" w:styleId="ListParagraph">
     <w:name w:val="List Paragraph"/>
-    <w:basedOn w:val="Standaard"/>
+    <w:basedOn w:val="Normal"/>
     <w:uiPriority w:val="34"/>
     <w:qFormat/>
     <w:rsid w:val="00BF0EFA"/>
@@ -2736,7 +2790,7 @@
   </w:style>
   <w:style w:type="character" w:styleId="Hyperlink">
     <w:name w:val="Hyperlink"/>
-    <w:basedOn w:val="Standaardalinea-lettertype"/>
+    <w:basedOn w:val="DefaultParagraphFont"/>
     <w:uiPriority w:val="99"/>
     <w:unhideWhenUsed/>
     <w:rsid w:val="00BF0EFA"/>
@@ -2747,7 +2801,7 @@
   </w:style>
   <w:style w:type="character" w:customStyle="1" w:styleId="Onopgelostemelding1">
     <w:name w:val="Onopgeloste melding1"/>
-    <w:basedOn w:val="Standaardalinea-lettertype"/>
+    <w:basedOn w:val="DefaultParagraphFont"/>
     <w:uiPriority w:val="99"/>
     <w:semiHidden/>
     <w:unhideWhenUsed/>
@@ -2757,9 +2811,9 @@
       <w:shd w:val="clear" w:color="auto" w:fill="E1DFDD"/>
     </w:rPr>
   </w:style>
-  <w:style w:type="character" w:styleId="Verwijzingopmerking">
+  <w:style w:type="character" w:styleId="CommentReference">
     <w:name w:val="annotation reference"/>
-    <w:basedOn w:val="Standaardalinea-lettertype"/>
+    <w:basedOn w:val="DefaultParagraphFont"/>
     <w:uiPriority w:val="99"/>
     <w:semiHidden/>
     <w:unhideWhenUsed/>
@@ -2769,10 +2823,10 @@
       <w:szCs w:val="16"/>
     </w:rPr>
   </w:style>
-  <w:style w:type="paragraph" w:styleId="Tekstopmerking">
+  <w:style w:type="paragraph" w:styleId="CommentText">
     <w:name w:val="annotation text"/>
-    <w:basedOn w:val="Standaard"/>
-    <w:link w:val="TekstopmerkingChar"/>
+    <w:basedOn w:val="Normal"/>
+    <w:link w:val="CommentTextChar"/>
     <w:uiPriority w:val="99"/>
     <w:semiHidden/>
     <w:unhideWhenUsed/>
@@ -2785,10 +2839,10 @@
       <w:szCs w:val="20"/>
     </w:rPr>
   </w:style>
-  <w:style w:type="character" w:customStyle="1" w:styleId="TekstopmerkingChar">
-    <w:name w:val="Tekst opmerking Char"/>
-    <w:basedOn w:val="Standaardalinea-lettertype"/>
-    <w:link w:val="Tekstopmerking"/>
+  <w:style w:type="character" w:customStyle="1" w:styleId="CommentTextChar">
+    <w:name w:val="Comment Text Char"/>
+    <w:basedOn w:val="DefaultParagraphFont"/>
+    <w:link w:val="CommentText"/>
     <w:uiPriority w:val="99"/>
     <w:semiHidden/>
     <w:rsid w:val="00544D2D"/>
@@ -2798,11 +2852,11 @@
       <w:lang w:val="en-US"/>
     </w:rPr>
   </w:style>
-  <w:style w:type="paragraph" w:styleId="Onderwerpvanopmerking">
+  <w:style w:type="paragraph" w:styleId="CommentSubject">
     <w:name w:val="annotation subject"/>
-    <w:basedOn w:val="Tekstopmerking"/>
-    <w:next w:val="Tekstopmerking"/>
-    <w:link w:val="OnderwerpvanopmerkingChar"/>
+    <w:basedOn w:val="CommentText"/>
+    <w:next w:val="CommentText"/>
+    <w:link w:val="CommentSubjectChar"/>
     <w:uiPriority w:val="99"/>
     <w:semiHidden/>
     <w:unhideWhenUsed/>
@@ -2812,10 +2866,10 @@
       <w:bCs/>
     </w:rPr>
   </w:style>
-  <w:style w:type="character" w:customStyle="1" w:styleId="OnderwerpvanopmerkingChar">
-    <w:name w:val="Onderwerp van opmerking Char"/>
-    <w:basedOn w:val="TekstopmerkingChar"/>
-    <w:link w:val="Onderwerpvanopmerking"/>
+  <w:style w:type="character" w:customStyle="1" w:styleId="CommentSubjectChar">
+    <w:name w:val="Comment Subject Char"/>
+    <w:basedOn w:val="CommentTextChar"/>
+    <w:link w:val="CommentSubject"/>
     <w:uiPriority w:val="99"/>
     <w:semiHidden/>
     <w:rsid w:val="00544D2D"/>
@@ -2827,10 +2881,10 @@
       <w:lang w:val="en-US"/>
     </w:rPr>
   </w:style>
-  <w:style w:type="paragraph" w:styleId="Ballontekst">
+  <w:style w:type="paragraph" w:styleId="BalloonText">
     <w:name w:val="Balloon Text"/>
-    <w:basedOn w:val="Standaard"/>
-    <w:link w:val="BallontekstChar"/>
+    <w:basedOn w:val="Normal"/>
+    <w:link w:val="BalloonTextChar"/>
     <w:uiPriority w:val="99"/>
     <w:semiHidden/>
     <w:unhideWhenUsed/>
@@ -2844,10 +2898,10 @@
       <w:szCs w:val="18"/>
     </w:rPr>
   </w:style>
-  <w:style w:type="character" w:customStyle="1" w:styleId="BallontekstChar">
-    <w:name w:val="Ballontekst Char"/>
-    <w:basedOn w:val="Standaardalinea-lettertype"/>
-    <w:link w:val="Ballontekst"/>
+  <w:style w:type="character" w:customStyle="1" w:styleId="BalloonTextChar">
+    <w:name w:val="Balloon Text Char"/>
+    <w:basedOn w:val="DefaultParagraphFont"/>
+    <w:link w:val="BalloonText"/>
     <w:uiPriority w:val="99"/>
     <w:semiHidden/>
     <w:rsid w:val="00544D2D"/>
@@ -2858,9 +2912,9 @@
       <w:lang w:val="en-US"/>
     </w:rPr>
   </w:style>
-  <w:style w:type="character" w:styleId="Onopgelostemelding">
+  <w:style w:type="character" w:customStyle="1" w:styleId="UnresolvedMention">
     <w:name w:val="Unresolved Mention"/>
-    <w:basedOn w:val="Standaardalinea-lettertype"/>
+    <w:basedOn w:val="DefaultParagraphFont"/>
     <w:uiPriority w:val="99"/>
     <w:semiHidden/>
     <w:unhideWhenUsed/>
@@ -2868,6 +2922,18 @@
     <w:rPr>
       <w:color w:val="605E5C"/>
       <w:shd w:val="clear" w:color="auto" w:fill="E1DFDD"/>
+    </w:rPr>
+  </w:style>
+  <w:style w:type="character" w:styleId="FollowedHyperlink">
+    <w:name w:val="FollowedHyperlink"/>
+    <w:basedOn w:val="DefaultParagraphFont"/>
+    <w:uiPriority w:val="99"/>
+    <w:semiHidden/>
+    <w:unhideWhenUsed/>
+    <w:rsid w:val="006F5EBC"/>
+    <w:rPr>
+      <w:color w:val="954F72" w:themeColor="followedHyperlink"/>
+      <w:u w:val="single"/>
     </w:rPr>
   </w:style>
 </w:styles>
@@ -3173,7 +3239,7 @@
 </file>
 
 <file path=customXml/itemProps1.xml><?xml version="1.0" encoding="utf-8"?>
-<ds:datastoreItem xmlns:ds="http://schemas.openxmlformats.org/officeDocument/2006/customXml" ds:itemID="{F1543E68-887A-4FB1-9ED4-15D28A8F3359}">
+<ds:datastoreItem xmlns:ds="http://schemas.openxmlformats.org/officeDocument/2006/customXml" ds:itemID="{651AB7CB-9BEE-4D38-8BB5-829406C12857}">
   <ds:schemaRefs>
     <ds:schemaRef ds:uri="http://schemas.openxmlformats.org/officeDocument/2006/bibliography"/>
   </ds:schemaRefs>

</xml_diff>